<commit_message>
completed the practical documentation
</commit_message>
<xml_diff>
--- a/PracticalDocumentation.docx
+++ b/PracticalDocumentation.docx
@@ -160,6 +160,86 @@
         <w:t>Have added comments to code as to give explanation on what and why I have coded that way.</w:t>
       </w:r>
     </w:p>
+    <w:p/>
+    <w:p>
+      <w:pPr>
+        <w:pStyle w:val="ListParagraph"/>
+        <w:numPr>
+          <w:ilvl w:val="0"/>
+          <w:numId w:val="2"/>
+        </w:numPr>
+      </w:pPr>
+      <w:r>
+        <w:t xml:space="preserve">Make sure to have the “unsorted-names-list.txt” file should be in the parent directory as shown below. </w:t>
+      </w:r>
+    </w:p>
+    <w:p>
+      <w:pPr>
+        <w:pStyle w:val="ListParagraph"/>
+      </w:pPr>
+    </w:p>
+    <w:p>
+      <w:r>
+        <w:rPr>
+          <w:noProof/>
+        </w:rPr>
+        <w:lastRenderedPageBreak/>
+        <w:drawing>
+          <wp:inline distT="0" distB="0" distL="0" distR="0" wp14:anchorId="3C04A116" wp14:editId="4F8AC407">
+            <wp:extent cx="5731510" cy="1971040"/>
+            <wp:effectExtent l="0" t="0" r="2540" b="0"/>
+            <wp:docPr id="2" name="Picture 2"/>
+            <wp:cNvGraphicFramePr>
+              <a:graphicFrameLocks xmlns:a="http://schemas.openxmlformats.org/drawingml/2006/main" noChangeAspect="1"/>
+            </wp:cNvGraphicFramePr>
+            <a:graphic xmlns:a="http://schemas.openxmlformats.org/drawingml/2006/main">
+              <a:graphicData uri="http://schemas.openxmlformats.org/drawingml/2006/picture">
+                <pic:pic xmlns:pic="http://schemas.openxmlformats.org/drawingml/2006/picture">
+                  <pic:nvPicPr>
+                    <pic:cNvPr id="1" name=""/>
+                    <pic:cNvPicPr/>
+                  </pic:nvPicPr>
+                  <pic:blipFill>
+                    <a:blip r:embed="rId6"/>
+                    <a:stretch>
+                      <a:fillRect/>
+                    </a:stretch>
+                  </pic:blipFill>
+                  <pic:spPr>
+                    <a:xfrm>
+                      <a:off x="0" y="0"/>
+                      <a:ext cx="5731510" cy="1971040"/>
+                    </a:xfrm>
+                    <a:prstGeom prst="rect">
+                      <a:avLst/>
+                    </a:prstGeom>
+                  </pic:spPr>
+                </pic:pic>
+              </a:graphicData>
+            </a:graphic>
+          </wp:inline>
+        </w:drawing>
+      </w:r>
+    </w:p>
+    <w:p/>
+    <w:p>
+      <w:pPr>
+        <w:pStyle w:val="ListParagraph"/>
+        <w:numPr>
+          <w:ilvl w:val="0"/>
+          <w:numId w:val="2"/>
+        </w:numPr>
+      </w:pPr>
+      <w:r>
+        <w:t>With “sorted-names-list.txt” if it exists content would be overwritten and if not it will be created and contents would be written so not to worry about it.</w:t>
+      </w:r>
+    </w:p>
+    <w:p>
+      <w:pPr>
+        <w:pStyle w:val="ListParagraph"/>
+      </w:pPr>
+    </w:p>
+    <w:p/>
     <w:p/>
     <w:p>
       <w:pPr>

</xml_diff>